<commit_message>
popravak popravka dizajn dokumentacije
</commit_message>
<xml_diff>
--- a/Dokumenti/Dizajn specifikacija.docx
+++ b/Dokumenti/Dizajn specifikacija.docx
@@ -44,53 +44,12 @@
         </w:rPr>
       </w:pPr>
       <w:bookmarkStart w:id="0" w:name="_Toc7727059"/>
-      <w:proofErr w:type="spellStart"/>
       <w:r>
         <w:rPr>
           <w:rFonts w:ascii="Arial" w:hAnsi="Arial" w:cs="Arial"/>
           <w:b/>
         </w:rPr>
-        <w:t>Association</w:t>
-      </w:r>
-      <w:proofErr w:type="spellEnd"/>
-      <w:r>
-        <w:rPr>
-          <w:rFonts w:ascii="Arial" w:hAnsi="Arial" w:cs="Arial"/>
-          <w:b/>
-        </w:rPr>
-        <w:t xml:space="preserve"> </w:t>
-      </w:r>
-      <w:proofErr w:type="spellStart"/>
-      <w:r>
-        <w:rPr>
-          <w:rFonts w:ascii="Arial" w:hAnsi="Arial" w:cs="Arial"/>
-          <w:b/>
-        </w:rPr>
-        <w:t>Rule</w:t>
-      </w:r>
-      <w:proofErr w:type="spellEnd"/>
-      <w:r>
-        <w:rPr>
-          <w:rFonts w:ascii="Arial" w:hAnsi="Arial" w:cs="Arial"/>
-          <w:b/>
-        </w:rPr>
-        <w:t xml:space="preserve"> </w:t>
-      </w:r>
-      <w:proofErr w:type="spellStart"/>
-      <w:r>
-        <w:rPr>
-          <w:rFonts w:ascii="Arial" w:hAnsi="Arial" w:cs="Arial"/>
-          <w:b/>
-        </w:rPr>
-        <w:t>Mining</w:t>
-      </w:r>
-      <w:proofErr w:type="spellEnd"/>
-      <w:r>
-        <w:rPr>
-          <w:rFonts w:ascii="Arial" w:hAnsi="Arial" w:cs="Arial"/>
-          <w:b/>
-        </w:rPr>
-        <w:t xml:space="preserve"> </w:t>
+        <w:t xml:space="preserve">Association Rule Mining </w:t>
       </w:r>
       <w:r>
         <w:rPr>
@@ -100,32 +59,14 @@
         </w:rPr>
         <w:t xml:space="preserve">– </w:t>
       </w:r>
-      <w:proofErr w:type="spellStart"/>
       <w:r>
         <w:rPr>
           <w:rFonts w:ascii="Arial" w:hAnsi="Arial" w:cs="Arial"/>
           <w:b/>
         </w:rPr>
-        <w:t>Seattle</w:t>
-      </w:r>
-      <w:proofErr w:type="spellEnd"/>
-      <w:r>
-        <w:rPr>
-          <w:rFonts w:ascii="Arial" w:hAnsi="Arial" w:cs="Arial"/>
-          <w:b/>
-        </w:rPr>
-        <w:t xml:space="preserve"> Police Department Incident </w:t>
-      </w:r>
-      <w:proofErr w:type="spellStart"/>
-      <w:r>
-        <w:rPr>
-          <w:rFonts w:ascii="Arial" w:hAnsi="Arial" w:cs="Arial"/>
-          <w:b/>
-        </w:rPr>
-        <w:t>Response</w:t>
+        <w:t>Seattle Police Department Incident Response</w:t>
       </w:r>
       <w:bookmarkEnd w:id="0"/>
-      <w:proofErr w:type="spellEnd"/>
     </w:p>
     <w:p>
       <w:pPr>
@@ -323,63 +264,7 @@
         <w:rPr>
           <w:rFonts w:ascii="Arial" w:hAnsi="Arial" w:cs="Arial"/>
         </w:rPr>
-        <w:t xml:space="preserve">Tema ovog projekta je </w:t>
-      </w:r>
-      <w:proofErr w:type="spellStart"/>
-      <w:r>
-        <w:rPr>
-          <w:rFonts w:ascii="Arial" w:hAnsi="Arial" w:cs="Arial"/>
-        </w:rPr>
-        <w:t>Association</w:t>
-      </w:r>
-      <w:proofErr w:type="spellEnd"/>
-      <w:r>
-        <w:rPr>
-          <w:rFonts w:ascii="Arial" w:hAnsi="Arial" w:cs="Arial"/>
-        </w:rPr>
-        <w:t xml:space="preserve"> </w:t>
-      </w:r>
-      <w:proofErr w:type="spellStart"/>
-      <w:r>
-        <w:rPr>
-          <w:rFonts w:ascii="Arial" w:hAnsi="Arial" w:cs="Arial"/>
-        </w:rPr>
-        <w:t>Rule</w:t>
-      </w:r>
-      <w:proofErr w:type="spellEnd"/>
-      <w:r>
-        <w:rPr>
-          <w:rFonts w:ascii="Arial" w:hAnsi="Arial" w:cs="Arial"/>
-        </w:rPr>
-        <w:t xml:space="preserve"> </w:t>
-      </w:r>
-      <w:proofErr w:type="spellStart"/>
-      <w:r>
-        <w:rPr>
-          <w:rFonts w:ascii="Arial" w:hAnsi="Arial" w:cs="Arial"/>
-        </w:rPr>
-        <w:t>Mining</w:t>
-      </w:r>
-      <w:proofErr w:type="spellEnd"/>
-      <w:r>
-        <w:rPr>
-          <w:rFonts w:ascii="Arial" w:hAnsi="Arial" w:cs="Arial"/>
-        </w:rPr>
-        <w:t xml:space="preserve">. To je metoda za otkrivanje relacija između vrijednosti atributa u velikim bazama podataka. Pronalaze se pravila o vezama između vrijednosti atributa pomoću kojih se može predvidjeti vrijednosti atributa na temelju vrijednosti drugog atributa. Dobili smo bazu podataka u kojoj su evidentirane reakcije policije na pozive građana u </w:t>
-      </w:r>
-      <w:proofErr w:type="spellStart"/>
-      <w:r>
-        <w:rPr>
-          <w:rFonts w:ascii="Arial" w:hAnsi="Arial" w:cs="Arial"/>
-        </w:rPr>
-        <w:t>Seattleu</w:t>
-      </w:r>
-      <w:proofErr w:type="spellEnd"/>
-      <w:r>
-        <w:rPr>
-          <w:rFonts w:ascii="Arial" w:hAnsi="Arial" w:cs="Arial"/>
-        </w:rPr>
-        <w:t>. Nadalje, trebamo otkriti vezu između različitih događaja te njihovih atributa.</w:t>
+        <w:t>Tema ovog projekta je Association Rule Mining. To je metoda za otkrivanje relacija između vrijednosti atributa u velikim bazama podataka. Pronalaze se pravila o vezama između vrijednosti atributa pomoću kojih se može predvidjeti vrijednosti atributa na temelju vrijednosti drugog atributa. Dobili smo bazu podataka u kojoj su evidentirane reakcije policije na pozive građana u Seattleu. Nadalje, trebamo otkriti vezu između različitih događaja te njihovih atributa.</w:t>
       </w:r>
     </w:p>
     <w:p>
@@ -481,16 +366,8 @@
         <w:rPr>
           <w:rFonts w:ascii="Arial" w:hAnsi="Arial" w:cs="Arial"/>
         </w:rPr>
-        <w:t xml:space="preserve">2. Stručnjak za specifikaciju – Borna </w:t>
-      </w:r>
-      <w:proofErr w:type="spellStart"/>
-      <w:r>
-        <w:rPr>
-          <w:rFonts w:ascii="Arial" w:hAnsi="Arial" w:cs="Arial"/>
-        </w:rPr>
-        <w:t>Gilja</w:t>
-      </w:r>
-      <w:proofErr w:type="spellEnd"/>
+        <w:t>2. Stručnjak za specifikaciju – Borna Gilja</w:t>
+      </w:r>
     </w:p>
     <w:p>
       <w:pPr>
@@ -504,16 +381,8 @@
         <w:rPr>
           <w:rFonts w:ascii="Arial" w:hAnsi="Arial" w:cs="Arial"/>
         </w:rPr>
-        <w:t xml:space="preserve">3. Stručnjak za oblikovanje – Kristijan </w:t>
-      </w:r>
-      <w:proofErr w:type="spellStart"/>
-      <w:r>
-        <w:rPr>
-          <w:rFonts w:ascii="Arial" w:hAnsi="Arial" w:cs="Arial"/>
-        </w:rPr>
-        <w:t>Knežić</w:t>
-      </w:r>
-      <w:proofErr w:type="spellEnd"/>
+        <w:t>3. Stručnjak za oblikovanje – Kristijan Knežić</w:t>
+      </w:r>
     </w:p>
     <w:p>
       <w:pPr>
@@ -542,16 +411,8 @@
         <w:rPr>
           <w:rFonts w:ascii="Arial" w:hAnsi="Arial" w:cs="Arial"/>
         </w:rPr>
-        <w:t xml:space="preserve">5. Stručnjak za integraciju – Marin </w:t>
-      </w:r>
-      <w:proofErr w:type="spellStart"/>
-      <w:r>
-        <w:rPr>
-          <w:rFonts w:ascii="Arial" w:hAnsi="Arial" w:cs="Arial"/>
-        </w:rPr>
-        <w:t>Markanjević</w:t>
-      </w:r>
-      <w:proofErr w:type="spellEnd"/>
+        <w:t>5. Stručnjak za integraciju – Marin Markanjević</w:t>
+      </w:r>
     </w:p>
     <w:p>
       <w:pPr>
@@ -737,17 +598,8 @@
                 <w:rFonts w:ascii="Arial" w:hAnsi="Arial" w:cs="Arial"/>
                 <w:szCs w:val="24"/>
               </w:rPr>
-              <w:t xml:space="preserve">Kristijan </w:t>
-            </w:r>
-            <w:proofErr w:type="spellStart"/>
-            <w:r>
-              <w:rPr>
-                <w:rFonts w:ascii="Arial" w:hAnsi="Arial" w:cs="Arial"/>
-                <w:szCs w:val="24"/>
-              </w:rPr>
-              <w:t>Knežić</w:t>
-            </w:r>
-            <w:proofErr w:type="spellEnd"/>
+              <w:t>Kristijan Knežić</w:t>
+            </w:r>
           </w:p>
         </w:tc>
         <w:tc>
@@ -863,17 +715,8 @@
                 <w:rFonts w:ascii="Arial" w:hAnsi="Arial" w:cs="Arial"/>
                 <w:szCs w:val="24"/>
               </w:rPr>
-              <w:t xml:space="preserve">Kristijan </w:t>
-            </w:r>
-            <w:proofErr w:type="spellStart"/>
-            <w:r>
-              <w:rPr>
-                <w:rFonts w:ascii="Arial" w:hAnsi="Arial" w:cs="Arial"/>
-                <w:szCs w:val="24"/>
-              </w:rPr>
-              <w:t>Knežić</w:t>
-            </w:r>
-            <w:proofErr w:type="spellEnd"/>
+              <w:t>Kristijan Knežić</w:t>
+            </w:r>
           </w:p>
         </w:tc>
         <w:tc>
@@ -958,6 +801,8 @@
         <w:lastRenderedPageBreak/>
         <w:t>Sadržaj</w:t>
       </w:r>
+      <w:bookmarkStart w:id="1" w:name="_GoBack"/>
+      <w:bookmarkEnd w:id="1"/>
     </w:p>
     <w:p>
       <w:pPr>
@@ -2106,7 +1951,7 @@
                 <w:rFonts w:cs="Arial"/>
                 <w:noProof/>
               </w:rPr>
-              <w:t>3.7. Encryption  Služi za enkripciju lozinke kod prijave, izrade novog korisnika.</w:t>
+              <w:t>3.7. Encryption  .</w:t>
             </w:r>
             <w:r>
               <w:rPr>
@@ -2572,8 +2417,6 @@
         </w:rPr>
         <w:br w:type="page"/>
       </w:r>
-      <w:bookmarkStart w:id="1" w:name="_GoBack"/>
-      <w:bookmarkEnd w:id="1"/>
     </w:p>
     <w:p>
       <w:pPr>
@@ -2746,21 +2589,7 @@
         <w:rPr>
           <w:rFonts w:ascii="Arial" w:hAnsi="Arial" w:cs="Arial"/>
         </w:rPr>
-        <w:t xml:space="preserve"> </w:t>
-      </w:r>
-      <w:proofErr w:type="spellStart"/>
-      <w:r>
-        <w:rPr>
-          <w:rFonts w:ascii="Arial" w:hAnsi="Arial" w:cs="Arial"/>
-        </w:rPr>
-        <w:t>Brainstorm</w:t>
-      </w:r>
-      <w:proofErr w:type="spellEnd"/>
-      <w:r>
-        <w:rPr>
-          <w:rFonts w:ascii="Arial" w:hAnsi="Arial" w:cs="Arial"/>
-        </w:rPr>
-        <w:t xml:space="preserve"> sesijom određeni su mogući problemi tj. scenariji. S obzirom na to biran je dizajn.</w:t>
+        <w:t xml:space="preserve"> Brainstorm sesijom određeni su mogući problemi tj. scenariji. S obzirom na to biran je dizajn.</w:t>
       </w:r>
       <w:r>
         <w:rPr>
@@ -3015,19 +2844,11 @@
                 <w:rFonts w:ascii="Arial" w:hAnsi="Arial" w:cs="Arial"/>
               </w:rPr>
             </w:pPr>
-            <w:proofErr w:type="spellStart"/>
-            <w:r>
-              <w:rPr>
-                <w:rFonts w:ascii="Arial" w:hAnsi="Arial" w:cs="Arial"/>
-              </w:rPr>
-              <w:t>Main</w:t>
-            </w:r>
-            <w:proofErr w:type="spellEnd"/>
-            <w:r>
-              <w:rPr>
-                <w:rFonts w:ascii="Arial" w:hAnsi="Arial" w:cs="Arial"/>
-              </w:rPr>
-              <w:t>, Prijava, Sučelje</w:t>
+            <w:r>
+              <w:rPr>
+                <w:rFonts w:ascii="Arial" w:hAnsi="Arial" w:cs="Arial"/>
+              </w:rPr>
+              <w:t>Main, Prijava, Sučelje</w:t>
             </w:r>
           </w:p>
         </w:tc>
@@ -3419,28 +3240,12 @@
                 <w:rFonts w:ascii="Arial" w:hAnsi="Arial" w:cs="Arial"/>
               </w:rPr>
             </w:pPr>
-            <w:proofErr w:type="spellStart"/>
-            <w:r>
-              <w:rPr>
-                <w:rFonts w:ascii="Arial" w:hAnsi="Arial" w:cs="Arial"/>
-              </w:rPr>
-              <w:t>FPGrowth</w:t>
-            </w:r>
-            <w:proofErr w:type="spellEnd"/>
-            <w:r>
-              <w:rPr>
-                <w:rFonts w:ascii="Arial" w:hAnsi="Arial" w:cs="Arial"/>
-              </w:rPr>
-              <w:t xml:space="preserve">, </w:t>
-            </w:r>
-            <w:proofErr w:type="spellStart"/>
-            <w:r>
-              <w:rPr>
-                <w:rFonts w:ascii="Arial" w:hAnsi="Arial" w:cs="Arial"/>
-              </w:rPr>
-              <w:t>FPTree</w:t>
-            </w:r>
-            <w:proofErr w:type="spellEnd"/>
+            <w:r>
+              <w:rPr>
+                <w:rFonts w:ascii="Arial" w:hAnsi="Arial" w:cs="Arial"/>
+              </w:rPr>
+              <w:t>FPGrowth, FPTree</w:t>
+            </w:r>
           </w:p>
         </w:tc>
       </w:tr>
@@ -3500,14 +3305,12 @@
                 <w:rFonts w:ascii="Arial" w:hAnsi="Arial" w:cs="Arial"/>
               </w:rPr>
             </w:pPr>
-            <w:proofErr w:type="spellStart"/>
             <w:r>
               <w:rPr>
                 <w:rFonts w:ascii="Arial" w:hAnsi="Arial" w:cs="Arial"/>
               </w:rPr>
               <w:t>Rule</w:t>
             </w:r>
-            <w:proofErr w:type="spellEnd"/>
             <w:r>
               <w:rPr>
                 <w:rFonts w:ascii="Arial" w:hAnsi="Arial" w:cs="Arial"/>
@@ -3644,7 +3447,6 @@
         </w:rPr>
         <w:t xml:space="preserve"> – za ispunjenje ovog zahtjeva koristi se klasa </w:t>
       </w:r>
-      <w:proofErr w:type="spellStart"/>
       <w:r>
         <w:rPr>
           <w:rFonts w:ascii="Arial" w:hAnsi="Arial" w:cs="Arial"/>
@@ -3652,7 +3454,6 @@
         </w:rPr>
         <w:t>Main</w:t>
       </w:r>
-      <w:proofErr w:type="spellEnd"/>
       <w:r>
         <w:rPr>
           <w:rFonts w:ascii="Arial" w:hAnsi="Arial" w:cs="Arial"/>
@@ -3691,82 +3492,208 @@
         </w:rPr>
         <w:t xml:space="preserve">. Namjena komponente </w:t>
       </w:r>
-      <w:proofErr w:type="spellStart"/>
       <w:r>
         <w:rPr>
           <w:rFonts w:ascii="Arial" w:hAnsi="Arial" w:cs="Arial"/>
           <w:i/>
         </w:rPr>
-        <w:t>Main</w:t>
-      </w:r>
-      <w:proofErr w:type="spellEnd"/>
+        <w:t xml:space="preserve">Main </w:t>
+      </w:r>
+      <w:r>
+        <w:rPr>
+          <w:rFonts w:ascii="Arial" w:hAnsi="Arial" w:cs="Arial"/>
+        </w:rPr>
+        <w:t xml:space="preserve">je </w:t>
+      </w:r>
+      <w:r>
+        <w:rPr>
+          <w:rFonts w:ascii="Arial" w:hAnsi="Arial" w:cs="Arial"/>
+        </w:rPr>
+        <w:t xml:space="preserve">integracija svih ostalih komponenta u </w:t>
+      </w:r>
+      <w:r>
+        <w:rPr>
+          <w:rFonts w:ascii="Arial" w:hAnsi="Arial" w:cs="Arial"/>
+        </w:rPr>
+        <w:t>cjelinu</w:t>
+      </w:r>
+      <w:r>
+        <w:rPr>
+          <w:rFonts w:ascii="Arial" w:hAnsi="Arial" w:cs="Arial"/>
+        </w:rPr>
+        <w:t xml:space="preserve"> tj. </w:t>
+      </w:r>
+      <w:r>
+        <w:rPr>
+          <w:rFonts w:ascii="Arial" w:hAnsi="Arial" w:cs="Arial"/>
+        </w:rPr>
+        <w:t>pokretanje cijele aplikacije. S</w:t>
+      </w:r>
+      <w:r>
+        <w:rPr>
+          <w:rFonts w:ascii="Arial" w:hAnsi="Arial" w:cs="Arial"/>
+        </w:rPr>
+        <w:t xml:space="preserve">adrži </w:t>
+      </w:r>
+      <w:r>
+        <w:rPr>
+          <w:rFonts w:ascii="Arial" w:hAnsi="Arial" w:cs="Arial"/>
+        </w:rPr>
+        <w:t xml:space="preserve">funkciju koja poziva ostale komponente da bi korisnik </w:t>
+      </w:r>
+      <w:r>
+        <w:rPr>
+          <w:rFonts w:ascii="Arial" w:hAnsi="Arial" w:cs="Arial"/>
+        </w:rPr>
+        <w:t xml:space="preserve">dobio grafičko sučelje. Komponenta </w:t>
+      </w:r>
       <w:r>
         <w:rPr>
           <w:rFonts w:ascii="Arial" w:hAnsi="Arial" w:cs="Arial"/>
           <w:i/>
         </w:rPr>
+        <w:t xml:space="preserve">Prijava </w:t>
+      </w:r>
+      <w:r>
+        <w:rPr>
+          <w:rFonts w:ascii="Arial" w:hAnsi="Arial" w:cs="Arial"/>
+        </w:rPr>
+        <w:t xml:space="preserve">služi da bi se korisnik mogao prijaviti valjanim podacima u aplikaciju. Te komponenta </w:t>
+      </w:r>
+      <w:r>
+        <w:rPr>
+          <w:rFonts w:ascii="Arial" w:hAnsi="Arial" w:cs="Arial"/>
+          <w:i/>
+        </w:rPr>
+        <w:t>Sučelje</w:t>
+      </w:r>
+      <w:r>
+        <w:rPr>
+          <w:rFonts w:ascii="Arial" w:hAnsi="Arial" w:cs="Arial"/>
+        </w:rPr>
+        <w:t xml:space="preserve"> koja služi za prikaz podataka.</w:t>
+      </w:r>
+    </w:p>
+    <w:p>
+      <w:pPr>
+        <w:rPr>
+          <w:rFonts w:ascii="Arial" w:hAnsi="Arial" w:cs="Arial"/>
+        </w:rPr>
+      </w:pPr>
+      <w:r>
+        <w:rPr>
+          <w:rFonts w:ascii="Arial" w:hAnsi="Arial" w:cs="Arial"/>
+          <w:b/>
+        </w:rPr>
+        <w:t xml:space="preserve">Prijava u aplikaciju – </w:t>
+      </w:r>
+      <w:r>
+        <w:rPr>
+          <w:rFonts w:ascii="Arial" w:hAnsi="Arial" w:cs="Arial"/>
+        </w:rPr>
+        <w:t xml:space="preserve">koristi se klasa </w:t>
+      </w:r>
+      <w:r>
+        <w:rPr>
+          <w:rFonts w:ascii="Arial" w:hAnsi="Arial" w:cs="Arial"/>
+          <w:i/>
+        </w:rPr>
+        <w:t>Prijava</w:t>
+      </w:r>
+      <w:r>
+        <w:rPr>
+          <w:rFonts w:ascii="Arial" w:hAnsi="Arial" w:cs="Arial"/>
+        </w:rPr>
+        <w:t xml:space="preserve">. </w:t>
+      </w:r>
+      <w:r>
+        <w:rPr>
+          <w:rFonts w:ascii="Arial" w:hAnsi="Arial" w:cs="Arial"/>
+        </w:rPr>
+        <w:t xml:space="preserve">Namjena joj je korisniku prikazati mjesto za upis </w:t>
+      </w:r>
+      <w:r>
+        <w:rPr>
+          <w:rFonts w:ascii="Arial" w:hAnsi="Arial" w:cs="Arial"/>
+        </w:rPr>
+        <w:t>korisničkog</w:t>
+      </w:r>
+      <w:r>
+        <w:rPr>
+          <w:rFonts w:ascii="Arial" w:hAnsi="Arial" w:cs="Arial"/>
+        </w:rPr>
+        <w:t xml:space="preserve"> imena i lozinke te provjeriti ispravnost istih. </w:t>
+      </w:r>
+      <w:r>
+        <w:rPr>
+          <w:rFonts w:ascii="Arial" w:hAnsi="Arial" w:cs="Arial"/>
+        </w:rPr>
+        <w:t xml:space="preserve">Ako je sve ispravno komponenta </w:t>
+      </w:r>
+      <w:r>
+        <w:rPr>
+          <w:rFonts w:ascii="Arial" w:hAnsi="Arial" w:cs="Arial"/>
+          <w:i/>
+        </w:rPr>
+        <w:t>Prijava</w:t>
+      </w:r>
+      <w:r>
+        <w:rPr>
+          <w:rFonts w:ascii="Arial" w:hAnsi="Arial" w:cs="Arial"/>
+        </w:rPr>
         <w:t xml:space="preserve"> </w:t>
       </w:r>
       <w:r>
         <w:rPr>
           <w:rFonts w:ascii="Arial" w:hAnsi="Arial" w:cs="Arial"/>
         </w:rPr>
-        <w:t xml:space="preserve">je </w:t>
-      </w:r>
-      <w:r>
-        <w:rPr>
-          <w:rFonts w:ascii="Arial" w:hAnsi="Arial" w:cs="Arial"/>
-        </w:rPr>
-        <w:t xml:space="preserve">integracija svih ostalih komponenta u </w:t>
-      </w:r>
-      <w:r>
-        <w:rPr>
-          <w:rFonts w:ascii="Arial" w:hAnsi="Arial" w:cs="Arial"/>
-        </w:rPr>
-        <w:t>cjelinu</w:t>
-      </w:r>
-      <w:r>
-        <w:rPr>
-          <w:rFonts w:ascii="Arial" w:hAnsi="Arial" w:cs="Arial"/>
-        </w:rPr>
-        <w:t xml:space="preserve"> tj. </w:t>
-      </w:r>
-      <w:r>
-        <w:rPr>
-          <w:rFonts w:ascii="Arial" w:hAnsi="Arial" w:cs="Arial"/>
-        </w:rPr>
-        <w:t>pokretanje cijele aplikacije. S</w:t>
-      </w:r>
-      <w:r>
-        <w:rPr>
-          <w:rFonts w:ascii="Arial" w:hAnsi="Arial" w:cs="Arial"/>
-        </w:rPr>
-        <w:t xml:space="preserve">adrži </w:t>
-      </w:r>
-      <w:r>
-        <w:rPr>
-          <w:rFonts w:ascii="Arial" w:hAnsi="Arial" w:cs="Arial"/>
-        </w:rPr>
-        <w:t xml:space="preserve">funkciju koja poziva ostale komponente da bi korisnik </w:t>
-      </w:r>
-      <w:r>
-        <w:rPr>
-          <w:rFonts w:ascii="Arial" w:hAnsi="Arial" w:cs="Arial"/>
-        </w:rPr>
-        <w:t xml:space="preserve">dobio grafičko sučelje. Komponenta </w:t>
+        <w:t>omogućuje</w:t>
+      </w:r>
+      <w:r>
+        <w:rPr>
+          <w:rFonts w:ascii="Arial" w:hAnsi="Arial" w:cs="Arial"/>
+        </w:rPr>
+        <w:t xml:space="preserve"> daljnji poziv komponente </w:t>
       </w:r>
       <w:r>
         <w:rPr>
           <w:rFonts w:ascii="Arial" w:hAnsi="Arial" w:cs="Arial"/>
           <w:i/>
         </w:rPr>
-        <w:t xml:space="preserve">Prijava </w:t>
-      </w:r>
-      <w:r>
-        <w:rPr>
-          <w:rFonts w:ascii="Arial" w:hAnsi="Arial" w:cs="Arial"/>
-        </w:rPr>
-        <w:t xml:space="preserve">služi da bi se korisnik mogao prijaviti valjanim podacima u aplikaciju. Te komponenta </w:t>
+        <w:t>Sučelje</w:t>
+      </w:r>
+      <w:r>
+        <w:rPr>
+          <w:rFonts w:ascii="Arial" w:hAnsi="Arial" w:cs="Arial"/>
+        </w:rPr>
+        <w:t>.</w:t>
+      </w:r>
+    </w:p>
+    <w:p>
+      <w:pPr>
+        <w:rPr>
+          <w:rFonts w:ascii="Arial" w:hAnsi="Arial" w:cs="Arial"/>
+        </w:rPr>
+      </w:pPr>
+      <w:r>
+        <w:rPr>
+          <w:rFonts w:ascii="Arial" w:hAnsi="Arial" w:cs="Arial"/>
+          <w:b/>
+        </w:rPr>
+        <w:t xml:space="preserve">Odabir parametara pretraživanja </w:t>
+      </w:r>
+      <w:r>
+        <w:rPr>
+          <w:rFonts w:ascii="Arial" w:hAnsi="Arial" w:cs="Arial"/>
+          <w:b/>
+        </w:rPr>
+        <w:t>baze</w:t>
+      </w:r>
+      <w:r>
+        <w:rPr>
+          <w:rFonts w:ascii="Arial" w:hAnsi="Arial" w:cs="Arial"/>
+        </w:rPr>
+        <w:t xml:space="preserve"> – koristi se klasa </w:t>
       </w:r>
       <w:r>
         <w:rPr>
@@ -3779,7 +3706,61 @@
         <w:rPr>
           <w:rFonts w:ascii="Arial" w:hAnsi="Arial" w:cs="Arial"/>
         </w:rPr>
-        <w:t xml:space="preserve"> koja služi za prikaz podataka.</w:t>
+        <w:t xml:space="preserve">. Namjena joj je da prema </w:t>
+      </w:r>
+      <w:r>
+        <w:rPr>
+          <w:rFonts w:ascii="Arial" w:hAnsi="Arial" w:cs="Arial"/>
+        </w:rPr>
+        <w:t>korisnikov</w:t>
+      </w:r>
+      <w:r>
+        <w:rPr>
+          <w:rFonts w:ascii="Arial" w:hAnsi="Arial" w:cs="Arial"/>
+        </w:rPr>
+        <w:t>o</w:t>
+      </w:r>
+      <w:r>
+        <w:rPr>
+          <w:rFonts w:ascii="Arial" w:hAnsi="Arial" w:cs="Arial"/>
+        </w:rPr>
+        <w:t xml:space="preserve">m </w:t>
+      </w:r>
+      <w:r>
+        <w:rPr>
+          <w:rFonts w:ascii="Arial" w:hAnsi="Arial" w:cs="Arial"/>
+        </w:rPr>
+        <w:t xml:space="preserve">odabiru </w:t>
+      </w:r>
+      <w:r>
+        <w:rPr>
+          <w:rFonts w:ascii="Arial" w:hAnsi="Arial" w:cs="Arial"/>
+        </w:rPr>
+        <w:t>proslijedi</w:t>
+      </w:r>
+      <w:r>
+        <w:rPr>
+          <w:rFonts w:ascii="Arial" w:hAnsi="Arial" w:cs="Arial"/>
+        </w:rPr>
+        <w:t xml:space="preserve"> odabrane parametre komponenti </w:t>
+      </w:r>
+      <w:r>
+        <w:rPr>
+          <w:rFonts w:ascii="Arial" w:hAnsi="Arial" w:cs="Arial"/>
+        </w:rPr>
+        <w:t>za obradu podataka</w:t>
+      </w:r>
+      <w:r>
+        <w:rPr>
+          <w:rFonts w:ascii="Arial" w:hAnsi="Arial" w:cs="Arial"/>
+        </w:rPr>
+        <w:t>.</w:t>
+      </w:r>
+      <w:r>
+        <w:rPr>
+          <w:rFonts w:ascii="Arial" w:hAnsi="Arial" w:cs="Arial"/>
+        </w:rPr>
+        <w:t xml:space="preserve"> </w:t>
       </w:r>
     </w:p>
     <w:p>
@@ -3793,20 +3774,20 @@
           <w:rFonts w:ascii="Arial" w:hAnsi="Arial" w:cs="Arial"/>
           <w:b/>
         </w:rPr>
-        <w:t xml:space="preserve">Prijava u aplikaciju – </w:t>
-      </w:r>
-      <w:r>
-        <w:rPr>
-          <w:rFonts w:ascii="Arial" w:hAnsi="Arial" w:cs="Arial"/>
-        </w:rPr>
-        <w:t xml:space="preserve">koristi se klasa </w:t>
+        <w:t>Obrada podataka</w:t>
+      </w:r>
+      <w:r>
+        <w:rPr>
+          <w:rFonts w:ascii="Arial" w:hAnsi="Arial" w:cs="Arial"/>
+        </w:rPr>
+        <w:t xml:space="preserve"> – koristi se klasa </w:t>
       </w:r>
       <w:r>
         <w:rPr>
           <w:rFonts w:ascii="Arial" w:hAnsi="Arial" w:cs="Arial"/>
           <w:i/>
         </w:rPr>
-        <w:t>Prijava</w:t>
+        <w:t>FPGrowth, FPTree</w:t>
       </w:r>
       <w:r>
         <w:rPr>
@@ -3818,36 +3799,101 @@
         <w:rPr>
           <w:rFonts w:ascii="Arial" w:hAnsi="Arial" w:cs="Arial"/>
         </w:rPr>
-        <w:t xml:space="preserve">Namjena joj je korisniku prikazati mjesto za upis </w:t>
-      </w:r>
-      <w:r>
-        <w:rPr>
-          <w:rFonts w:ascii="Arial" w:hAnsi="Arial" w:cs="Arial"/>
-        </w:rPr>
-        <w:t>korisničkog</w:t>
-      </w:r>
-      <w:r>
-        <w:rPr>
-          <w:rFonts w:ascii="Arial" w:hAnsi="Arial" w:cs="Arial"/>
-        </w:rPr>
-        <w:t xml:space="preserve"> imena i lozinke te provjeriti ispravnost istih. </w:t>
-      </w:r>
-      <w:r>
-        <w:rPr>
-          <w:rFonts w:ascii="Arial" w:hAnsi="Arial" w:cs="Arial"/>
-        </w:rPr>
-        <w:t xml:space="preserve">Ako je sve ispravno komponenta </w:t>
+        <w:t xml:space="preserve">Namjena komponente je da pretraži bazu podataka povezanu na aplikaciju s obzirom na odabrane parametre </w:t>
+      </w:r>
+      <w:r>
+        <w:rPr>
+          <w:rFonts w:ascii="Arial" w:hAnsi="Arial" w:cs="Arial"/>
+        </w:rPr>
+        <w:t>dobivene od</w:t>
+      </w:r>
+      <w:r>
+        <w:rPr>
+          <w:rFonts w:ascii="Arial" w:hAnsi="Arial" w:cs="Arial"/>
+        </w:rPr>
+        <w:t xml:space="preserve"> komponente </w:t>
       </w:r>
       <w:r>
         <w:rPr>
           <w:rFonts w:ascii="Arial" w:hAnsi="Arial" w:cs="Arial"/>
           <w:i/>
         </w:rPr>
-        <w:t>Prijava</w:t>
-      </w:r>
-      <w:r>
-        <w:rPr>
-          <w:rFonts w:ascii="Arial" w:hAnsi="Arial" w:cs="Arial"/>
+        <w:t>Sučelje</w:t>
+      </w:r>
+      <w:r>
+        <w:rPr>
+          <w:rFonts w:ascii="Arial" w:hAnsi="Arial" w:cs="Arial"/>
+        </w:rPr>
+        <w:t>.</w:t>
+      </w:r>
+      <w:r>
+        <w:rPr>
+          <w:rFonts w:ascii="Arial" w:hAnsi="Arial" w:cs="Arial"/>
+        </w:rPr>
+        <w:t xml:space="preserve"> Obrađeni podaci </w:t>
+      </w:r>
+      <w:r>
+        <w:rPr>
+          <w:rFonts w:ascii="Arial" w:hAnsi="Arial" w:cs="Arial"/>
+        </w:rPr>
+        <w:t>se prosljeđuju</w:t>
+      </w:r>
+      <w:r>
+        <w:rPr>
+          <w:rFonts w:ascii="Arial" w:hAnsi="Arial" w:cs="Arial"/>
+        </w:rPr>
+        <w:t xml:space="preserve"> natrag</w:t>
+      </w:r>
+      <w:r>
+        <w:rPr>
+          <w:rFonts w:ascii="Arial" w:hAnsi="Arial" w:cs="Arial"/>
+        </w:rPr>
+        <w:t xml:space="preserve"> komponenti </w:t>
+      </w:r>
+      <w:r>
+        <w:rPr>
+          <w:rFonts w:ascii="Arial" w:hAnsi="Arial" w:cs="Arial"/>
+          <w:i/>
+        </w:rPr>
+        <w:t>Sučelje</w:t>
+      </w:r>
+      <w:r>
+        <w:rPr>
+          <w:rFonts w:ascii="Arial" w:hAnsi="Arial" w:cs="Arial"/>
+        </w:rPr>
+        <w:t xml:space="preserve">. </w:t>
+      </w:r>
+    </w:p>
+    <w:p>
+      <w:pPr>
+        <w:rPr>
+          <w:rFonts w:ascii="Arial" w:hAnsi="Arial" w:cs="Arial"/>
+        </w:rPr>
+      </w:pPr>
+      <w:r>
+        <w:rPr>
+          <w:rFonts w:ascii="Arial" w:hAnsi="Arial" w:cs="Arial"/>
+          <w:b/>
+        </w:rPr>
+        <w:t xml:space="preserve">Prikaz podataka </w:t>
+      </w:r>
+      <w:r>
+        <w:rPr>
+          <w:rFonts w:ascii="Arial" w:hAnsi="Arial" w:cs="Arial"/>
+        </w:rPr>
+        <w:t xml:space="preserve">– koristi se klasa </w:t>
+      </w:r>
+      <w:r>
+        <w:rPr>
+          <w:rFonts w:ascii="Arial" w:hAnsi="Arial" w:cs="Arial"/>
+          <w:i/>
+        </w:rPr>
+        <w:t>Rule</w:t>
+      </w:r>
+      <w:r>
+        <w:rPr>
+          <w:rFonts w:ascii="Arial" w:hAnsi="Arial" w:cs="Arial"/>
+          <w:i/>
         </w:rPr>
         <w:t xml:space="preserve"> </w:t>
       </w:r>
@@ -3855,349 +3901,58 @@
         <w:rPr>
           <w:rFonts w:ascii="Arial" w:hAnsi="Arial" w:cs="Arial"/>
         </w:rPr>
-        <w:t>omogućuje</w:t>
-      </w:r>
-      <w:r>
-        <w:rPr>
-          <w:rFonts w:ascii="Arial" w:hAnsi="Arial" w:cs="Arial"/>
-        </w:rPr>
-        <w:t xml:space="preserve"> daljnji poziv komponente </w:t>
+        <w:t xml:space="preserve">i klasa </w:t>
       </w:r>
       <w:r>
         <w:rPr>
           <w:rFonts w:ascii="Arial" w:hAnsi="Arial" w:cs="Arial"/>
           <w:i/>
         </w:rPr>
+        <w:t>Sučelje.</w:t>
+      </w:r>
+      <w:r>
+        <w:rPr>
+          <w:rFonts w:ascii="Arial" w:hAnsi="Arial" w:cs="Arial"/>
+        </w:rPr>
+        <w:t xml:space="preserve"> Komponenta </w:t>
+      </w:r>
+      <w:r>
+        <w:rPr>
+          <w:rFonts w:ascii="Arial" w:hAnsi="Arial" w:cs="Arial"/>
+          <w:i/>
+        </w:rPr>
+        <w:t xml:space="preserve">Rule </w:t>
+      </w:r>
+      <w:r>
+        <w:rPr>
+          <w:rFonts w:ascii="Arial" w:hAnsi="Arial" w:cs="Arial"/>
+        </w:rPr>
+        <w:t>sadrži podatke za svaki određeni događaj</w:t>
+      </w:r>
+      <w:r>
+        <w:rPr>
+          <w:rFonts w:ascii="Arial" w:hAnsi="Arial" w:cs="Arial"/>
+        </w:rPr>
+        <w:t xml:space="preserve">. Pomoću komponente </w:t>
+      </w:r>
+      <w:r>
+        <w:rPr>
+          <w:rFonts w:ascii="Arial" w:hAnsi="Arial" w:cs="Arial"/>
+          <w:i/>
+        </w:rPr>
         <w:t>Sučelje</w:t>
       </w:r>
       <w:r>
         <w:rPr>
           <w:rFonts w:ascii="Arial" w:hAnsi="Arial" w:cs="Arial"/>
         </w:rPr>
-        <w:t>.</w:t>
-      </w:r>
-    </w:p>
-    <w:p>
-      <w:pPr>
-        <w:rPr>
-          <w:rFonts w:ascii="Arial" w:hAnsi="Arial" w:cs="Arial"/>
-        </w:rPr>
-      </w:pPr>
-      <w:r>
-        <w:rPr>
-          <w:rFonts w:ascii="Arial" w:hAnsi="Arial" w:cs="Arial"/>
-          <w:b/>
-        </w:rPr>
-        <w:t xml:space="preserve">Odabir parametara pretraživanja </w:t>
-      </w:r>
-      <w:r>
-        <w:rPr>
-          <w:rFonts w:ascii="Arial" w:hAnsi="Arial" w:cs="Arial"/>
-          <w:b/>
-        </w:rPr>
-        <w:t>baze</w:t>
-      </w:r>
-      <w:r>
-        <w:rPr>
-          <w:rFonts w:ascii="Arial" w:hAnsi="Arial" w:cs="Arial"/>
-        </w:rPr>
-        <w:t xml:space="preserve"> – koristi se klasa </w:t>
-      </w:r>
-      <w:r>
-        <w:rPr>
-          <w:rFonts w:ascii="Arial" w:hAnsi="Arial" w:cs="Arial"/>
-          <w:i/>
-        </w:rPr>
-        <w:t>Sučelje</w:t>
-      </w:r>
-      <w:r>
-        <w:rPr>
-          <w:rFonts w:ascii="Arial" w:hAnsi="Arial" w:cs="Arial"/>
-        </w:rPr>
-        <w:t xml:space="preserve">. Namjena joj je da prema </w:t>
-      </w:r>
-      <w:r>
-        <w:rPr>
-          <w:rFonts w:ascii="Arial" w:hAnsi="Arial" w:cs="Arial"/>
-        </w:rPr>
-        <w:t>korisnikov</w:t>
-      </w:r>
-      <w:r>
-        <w:rPr>
-          <w:rFonts w:ascii="Arial" w:hAnsi="Arial" w:cs="Arial"/>
-        </w:rPr>
-        <w:t>o</w:t>
-      </w:r>
-      <w:r>
-        <w:rPr>
-          <w:rFonts w:ascii="Arial" w:hAnsi="Arial" w:cs="Arial"/>
-        </w:rPr>
-        <w:t xml:space="preserve">m </w:t>
-      </w:r>
-      <w:r>
-        <w:rPr>
-          <w:rFonts w:ascii="Arial" w:hAnsi="Arial" w:cs="Arial"/>
-        </w:rPr>
-        <w:t xml:space="preserve">odabiru </w:t>
-      </w:r>
-      <w:r>
-        <w:rPr>
-          <w:rFonts w:ascii="Arial" w:hAnsi="Arial" w:cs="Arial"/>
-        </w:rPr>
-        <w:t>proslijedi</w:t>
-      </w:r>
-      <w:r>
-        <w:rPr>
-          <w:rFonts w:ascii="Arial" w:hAnsi="Arial" w:cs="Arial"/>
-        </w:rPr>
-        <w:t xml:space="preserve"> odabrane parametre komponenti </w:t>
-      </w:r>
-      <w:r>
-        <w:rPr>
-          <w:rFonts w:ascii="Arial" w:hAnsi="Arial" w:cs="Arial"/>
-        </w:rPr>
-        <w:t>za obradu podataka</w:t>
-      </w:r>
-      <w:r>
-        <w:rPr>
-          <w:rFonts w:ascii="Arial" w:hAnsi="Arial" w:cs="Arial"/>
-        </w:rPr>
-        <w:t>.</w:t>
-      </w:r>
-      <w:r>
-        <w:rPr>
-          <w:rFonts w:ascii="Arial" w:hAnsi="Arial" w:cs="Arial"/>
-        </w:rPr>
-        <w:t xml:space="preserve"> </w:t>
-      </w:r>
-    </w:p>
-    <w:p>
-      <w:pPr>
-        <w:rPr>
-          <w:rFonts w:ascii="Arial" w:hAnsi="Arial" w:cs="Arial"/>
-        </w:rPr>
-      </w:pPr>
-      <w:r>
-        <w:rPr>
-          <w:rFonts w:ascii="Arial" w:hAnsi="Arial" w:cs="Arial"/>
-          <w:b/>
-        </w:rPr>
-        <w:t>Obrada podataka</w:t>
-      </w:r>
-      <w:r>
-        <w:rPr>
-          <w:rFonts w:ascii="Arial" w:hAnsi="Arial" w:cs="Arial"/>
-        </w:rPr>
-        <w:t xml:space="preserve"> – koristi se klasa </w:t>
-      </w:r>
-      <w:proofErr w:type="spellStart"/>
-      <w:r>
-        <w:rPr>
-          <w:rFonts w:ascii="Arial" w:hAnsi="Arial" w:cs="Arial"/>
-          <w:i/>
-        </w:rPr>
-        <w:t>FPGrowth</w:t>
-      </w:r>
-      <w:proofErr w:type="spellEnd"/>
-      <w:r>
-        <w:rPr>
-          <w:rFonts w:ascii="Arial" w:hAnsi="Arial" w:cs="Arial"/>
-          <w:i/>
-        </w:rPr>
-        <w:t xml:space="preserve">, </w:t>
-      </w:r>
-      <w:proofErr w:type="spellStart"/>
-      <w:r>
-        <w:rPr>
-          <w:rFonts w:ascii="Arial" w:hAnsi="Arial" w:cs="Arial"/>
-          <w:i/>
-        </w:rPr>
-        <w:t>FPTree</w:t>
-      </w:r>
-      <w:proofErr w:type="spellEnd"/>
-      <w:r>
-        <w:rPr>
-          <w:rFonts w:ascii="Arial" w:hAnsi="Arial" w:cs="Arial"/>
-        </w:rPr>
-        <w:t xml:space="preserve">. </w:t>
-      </w:r>
-      <w:r>
-        <w:rPr>
-          <w:rFonts w:ascii="Arial" w:hAnsi="Arial" w:cs="Arial"/>
-        </w:rPr>
-        <w:t xml:space="preserve">Namjena komponente je da pretraži bazu podataka povezanu na aplikaciju s obzirom na odabrane parametre </w:t>
-      </w:r>
-      <w:r>
-        <w:rPr>
-          <w:rFonts w:ascii="Arial" w:hAnsi="Arial" w:cs="Arial"/>
-        </w:rPr>
-        <w:t>dobivene od</w:t>
-      </w:r>
-      <w:r>
-        <w:rPr>
-          <w:rFonts w:ascii="Arial" w:hAnsi="Arial" w:cs="Arial"/>
-        </w:rPr>
-        <w:t xml:space="preserve"> komponente </w:t>
-      </w:r>
-      <w:r>
-        <w:rPr>
-          <w:rFonts w:ascii="Arial" w:hAnsi="Arial" w:cs="Arial"/>
-          <w:i/>
-        </w:rPr>
-        <w:t>Sučelje</w:t>
-      </w:r>
-      <w:r>
-        <w:rPr>
-          <w:rFonts w:ascii="Arial" w:hAnsi="Arial" w:cs="Arial"/>
-        </w:rPr>
-        <w:t>.</w:t>
-      </w:r>
-      <w:r>
-        <w:rPr>
-          <w:rFonts w:ascii="Arial" w:hAnsi="Arial" w:cs="Arial"/>
-        </w:rPr>
-        <w:t xml:space="preserve"> Obrađeni podaci </w:t>
-      </w:r>
-      <w:r>
-        <w:rPr>
-          <w:rFonts w:ascii="Arial" w:hAnsi="Arial" w:cs="Arial"/>
-        </w:rPr>
-        <w:t>se prosljeđuju</w:t>
-      </w:r>
-      <w:r>
-        <w:rPr>
-          <w:rFonts w:ascii="Arial" w:hAnsi="Arial" w:cs="Arial"/>
-        </w:rPr>
-        <w:t xml:space="preserve"> natrag</w:t>
-      </w:r>
-      <w:r>
-        <w:rPr>
-          <w:rFonts w:ascii="Arial" w:hAnsi="Arial" w:cs="Arial"/>
-        </w:rPr>
-        <w:t xml:space="preserve"> komponenti </w:t>
-      </w:r>
-      <w:r>
-        <w:rPr>
-          <w:rFonts w:ascii="Arial" w:hAnsi="Arial" w:cs="Arial"/>
-          <w:i/>
-        </w:rPr>
-        <w:t>Sučelje</w:t>
-      </w:r>
-      <w:r>
-        <w:rPr>
-          <w:rFonts w:ascii="Arial" w:hAnsi="Arial" w:cs="Arial"/>
-        </w:rPr>
-        <w:t xml:space="preserve">. </w:t>
-      </w:r>
-    </w:p>
-    <w:p>
-      <w:pPr>
-        <w:rPr>
-          <w:rFonts w:ascii="Arial" w:hAnsi="Arial" w:cs="Arial"/>
-        </w:rPr>
-      </w:pPr>
-      <w:r>
-        <w:rPr>
-          <w:rFonts w:ascii="Arial" w:hAnsi="Arial" w:cs="Arial"/>
-          <w:b/>
-        </w:rPr>
-        <w:t xml:space="preserve">Prikaz podataka </w:t>
-      </w:r>
-      <w:r>
-        <w:rPr>
-          <w:rFonts w:ascii="Arial" w:hAnsi="Arial" w:cs="Arial"/>
-        </w:rPr>
-        <w:t xml:space="preserve">– koristi se klasa </w:t>
-      </w:r>
-      <w:proofErr w:type="spellStart"/>
-      <w:r>
-        <w:rPr>
-          <w:rFonts w:ascii="Arial" w:hAnsi="Arial" w:cs="Arial"/>
-          <w:i/>
-        </w:rPr>
-        <w:t>Rule</w:t>
-      </w:r>
-      <w:proofErr w:type="spellEnd"/>
-      <w:r>
-        <w:rPr>
-          <w:rFonts w:ascii="Arial" w:hAnsi="Arial" w:cs="Arial"/>
-          <w:i/>
-        </w:rPr>
-        <w:t xml:space="preserve"> </w:t>
-      </w:r>
-      <w:r>
-        <w:rPr>
-          <w:rFonts w:ascii="Arial" w:hAnsi="Arial" w:cs="Arial"/>
-        </w:rPr>
-        <w:t xml:space="preserve">i klasa </w:t>
-      </w:r>
-      <w:r>
-        <w:rPr>
-          <w:rFonts w:ascii="Arial" w:hAnsi="Arial" w:cs="Arial"/>
-          <w:i/>
-        </w:rPr>
-        <w:t>Sučelje.</w:t>
-      </w:r>
-      <w:r>
-        <w:rPr>
-          <w:rFonts w:ascii="Arial" w:hAnsi="Arial" w:cs="Arial"/>
-        </w:rPr>
-        <w:t xml:space="preserve"> Komponenta </w:t>
-      </w:r>
-      <w:proofErr w:type="spellStart"/>
-      <w:r>
-        <w:rPr>
-          <w:rFonts w:ascii="Arial" w:hAnsi="Arial" w:cs="Arial"/>
-          <w:i/>
-        </w:rPr>
-        <w:t>Rule</w:t>
-      </w:r>
-      <w:proofErr w:type="spellEnd"/>
-      <w:r>
-        <w:rPr>
-          <w:rFonts w:ascii="Arial" w:hAnsi="Arial" w:cs="Arial"/>
-          <w:i/>
-        </w:rPr>
-        <w:t xml:space="preserve"> </w:t>
-      </w:r>
-      <w:r>
-        <w:rPr>
-          <w:rFonts w:ascii="Arial" w:hAnsi="Arial" w:cs="Arial"/>
-        </w:rPr>
-        <w:t>sadrži podatke za svaki određeni događaj</w:t>
-      </w:r>
-      <w:r>
-        <w:rPr>
-          <w:rFonts w:ascii="Arial" w:hAnsi="Arial" w:cs="Arial"/>
-        </w:rPr>
-        <w:t xml:space="preserve">. Pomoću komponente </w:t>
-      </w:r>
-      <w:r>
-        <w:rPr>
-          <w:rFonts w:ascii="Arial" w:hAnsi="Arial" w:cs="Arial"/>
-          <w:i/>
-        </w:rPr>
-        <w:t>Sučelje</w:t>
-      </w:r>
-      <w:r>
-        <w:rPr>
-          <w:rFonts w:ascii="Arial" w:hAnsi="Arial" w:cs="Arial"/>
-        </w:rPr>
         <w:t xml:space="preserve"> iste te </w:t>
       </w:r>
-      <w:proofErr w:type="spellStart"/>
-      <w:r>
-        <w:rPr>
-          <w:rFonts w:ascii="Arial" w:hAnsi="Arial" w:cs="Arial"/>
-        </w:rPr>
-        <w:t>rule</w:t>
-      </w:r>
-      <w:proofErr w:type="spellEnd"/>
-      <w:r>
-        <w:rPr>
-          <w:rFonts w:ascii="Arial" w:hAnsi="Arial" w:cs="Arial"/>
-        </w:rPr>
-        <w:t>-ove</w:t>
+      <w:r>
+        <w:rPr>
+          <w:rFonts w:ascii="Arial" w:hAnsi="Arial" w:cs="Arial"/>
+        </w:rPr>
+        <w:t>rule-ove</w:t>
       </w:r>
       <w:r>
         <w:rPr>
@@ -4971,6 +4726,9 @@
                         <w:txbxContent>
                           <w:p>
                             <w:r>
+                              <w:rPr>
+                                <w:b/>
+                              </w:rPr>
                               <w:pict>
                                 <v:shapetype id="_x0000_t75" coordsize="21600,21600" o:spt="75" o:preferrelative="t" path="m@4@5l@4@11@9@11@9@5xe" filled="f" stroked="f">
                                   <v:stroke joinstyle="miter"/>
@@ -4991,7 +4749,7 @@
                                   <v:path o:extrusionok="f" gradientshapeok="t" o:connecttype="rect"/>
                                   <o:lock v:ext="edit" aspectratio="t"/>
                                 </v:shapetype>
-                                <v:shape id="_x0000_i1064" type="#_x0000_t75" style="width:565.05pt;height:260.3pt">
+                                <v:shape id="_x0000_i1026" type="#_x0000_t75" style="width:565.2pt;height:260.4pt">
                                   <v:imagedata r:id="rId6" o:title="Class_dijagram"/>
                                 </v:shape>
                               </w:pict>
@@ -5025,8 +4783,11 @@
                   <w:txbxContent>
                     <w:p>
                       <w:r>
+                        <w:rPr>
+                          <w:b/>
+                        </w:rPr>
                         <w:pict>
-                          <v:shape id="_x0000_i1064" type="#_x0000_t75" style="width:565.05pt;height:260.3pt">
+                          <v:shape id="_x0000_i1026" type="#_x0000_t75" style="width:565.2pt;height:260.4pt">
                             <v:imagedata r:id="rId6" o:title="Class_dijagram"/>
                           </v:shape>
                         </w:pict>
@@ -5064,21 +4825,12 @@
           <w:rFonts w:ascii="Arial" w:hAnsi="Arial" w:cs="Arial"/>
         </w:rPr>
       </w:pPr>
-      <w:proofErr w:type="spellStart"/>
       <w:r>
         <w:rPr>
           <w:rFonts w:ascii="Arial" w:hAnsi="Arial" w:cs="Arial"/>
           <w:i/>
         </w:rPr>
-        <w:t>Class</w:t>
-      </w:r>
-      <w:proofErr w:type="spellEnd"/>
-      <w:r>
-        <w:rPr>
-          <w:rFonts w:ascii="Arial" w:hAnsi="Arial" w:cs="Arial"/>
-          <w:i/>
-        </w:rPr>
-        <w:t xml:space="preserve"> dijagram</w:t>
+        <w:t>Class dijagram</w:t>
       </w:r>
     </w:p>
     <w:p>
@@ -5289,21 +5041,7 @@
         <w:rPr>
           <w:rFonts w:ascii="Arial" w:hAnsi="Arial" w:cs="Arial"/>
         </w:rPr>
-        <w:t xml:space="preserve">Ova komponenta postoji zbog autentifikacije korisnika, a funkcija joj je provjeriti da li su podaci za prijavu dobiveni od korisnika ispravni. Ako jesu dopusiti mu dalje interakciju sa sustavom ili u suprotnom blokirati. Komponenta ovisi o komponenti </w:t>
-      </w:r>
-      <w:proofErr w:type="spellStart"/>
-      <w:r>
-        <w:rPr>
-          <w:rFonts w:ascii="Arial" w:hAnsi="Arial" w:cs="Arial"/>
-        </w:rPr>
-        <w:t>Main</w:t>
-      </w:r>
-      <w:proofErr w:type="spellEnd"/>
-      <w:r>
-        <w:rPr>
-          <w:rFonts w:ascii="Arial" w:hAnsi="Arial" w:cs="Arial"/>
-        </w:rPr>
-        <w:t xml:space="preserve"> koja ju poziva.</w:t>
+        <w:t>Ova komponenta postoji zbog autentifikacije korisnika, a funkcija joj je provjeriti da li su podaci za prijavu dobiveni od korisnika ispravni. Ako jesu dopusiti mu dalje interakciju sa sustavom ili u suprotnom blokirati. Komponenta ovisi o komponenti Main koja ju poziva.</w:t>
       </w:r>
       <w:r>
         <w:rPr>
@@ -5322,21 +5060,7 @@
         <w:rPr>
           <w:rFonts w:ascii="Arial" w:hAnsi="Arial" w:cs="Arial"/>
         </w:rPr>
-        <w:t xml:space="preserve">Također služi za upisivanje novog korisnika, korisničko ime i lozinku prosljeđuje </w:t>
-      </w:r>
-      <w:proofErr w:type="spellStart"/>
-      <w:r>
-        <w:rPr>
-          <w:rFonts w:ascii="Arial" w:hAnsi="Arial" w:cs="Arial"/>
-        </w:rPr>
-        <w:t>DatabaseData</w:t>
-      </w:r>
-      <w:proofErr w:type="spellEnd"/>
-      <w:r>
-        <w:rPr>
-          <w:rFonts w:ascii="Arial" w:hAnsi="Arial" w:cs="Arial"/>
-        </w:rPr>
-        <w:t xml:space="preserve"> za upis.</w:t>
+        <w:t>Također služi za upisivanje novog korisnika, korisničko ime i lozinku prosljeđuje DatabaseData za upis.</w:t>
       </w:r>
     </w:p>
     <w:p>
@@ -5430,19 +5154,11 @@
         </w:rPr>
         <w:t xml:space="preserve"> pronađe tražene </w:t>
       </w:r>
-      <w:proofErr w:type="spellStart"/>
-      <w:r>
-        <w:rPr>
-          <w:rFonts w:ascii="Arial" w:hAnsi="Arial" w:cs="Arial"/>
-        </w:rPr>
-        <w:t>rule</w:t>
-      </w:r>
-      <w:proofErr w:type="spellEnd"/>
-      <w:r>
-        <w:rPr>
-          <w:rFonts w:ascii="Arial" w:hAnsi="Arial" w:cs="Arial"/>
-        </w:rPr>
-        <w:t>-ove</w:t>
+      <w:r>
+        <w:rPr>
+          <w:rFonts w:ascii="Arial" w:hAnsi="Arial" w:cs="Arial"/>
+        </w:rPr>
+        <w:t>rule-ove</w:t>
       </w:r>
       <w:r>
         <w:rPr>
@@ -5502,7 +5218,6 @@
         </w:rPr>
         <w:t xml:space="preserve">3.4. </w:t>
       </w:r>
-      <w:proofErr w:type="spellStart"/>
       <w:r>
         <w:rPr>
           <w:rFonts w:cs="Arial"/>
@@ -5510,54 +5225,25 @@
         <w:t>FPTree</w:t>
       </w:r>
       <w:bookmarkEnd w:id="13"/>
-      <w:proofErr w:type="spellEnd"/>
-    </w:p>
-    <w:p>
-      <w:pPr>
-        <w:rPr>
-          <w:rFonts w:ascii="Arial" w:hAnsi="Arial" w:cs="Arial"/>
-        </w:rPr>
-      </w:pPr>
-    </w:p>
-    <w:p>
-      <w:pPr>
-        <w:rPr>
-          <w:rFonts w:ascii="Arial" w:hAnsi="Arial" w:cs="Arial"/>
-        </w:rPr>
-      </w:pPr>
-      <w:r>
-        <w:rPr>
-          <w:rFonts w:ascii="Arial" w:hAnsi="Arial" w:cs="Arial"/>
-        </w:rPr>
-        <w:t xml:space="preserve">Klasa služi za provedbu algoritma </w:t>
-      </w:r>
-      <w:proofErr w:type="spellStart"/>
-      <w:r>
-        <w:rPr>
-          <w:rFonts w:ascii="Arial" w:hAnsi="Arial" w:cs="Arial"/>
-        </w:rPr>
-        <w:t>FPGrowth</w:t>
-      </w:r>
-      <w:proofErr w:type="spellEnd"/>
-      <w:r>
-        <w:rPr>
-          <w:rFonts w:ascii="Arial" w:hAnsi="Arial" w:cs="Arial"/>
-        </w:rPr>
-        <w:t xml:space="preserve">. Klasa </w:t>
-      </w:r>
-      <w:proofErr w:type="spellStart"/>
-      <w:r>
-        <w:rPr>
-          <w:rFonts w:ascii="Arial" w:hAnsi="Arial" w:cs="Arial"/>
-        </w:rPr>
-        <w:t>FPGrowth</w:t>
-      </w:r>
-      <w:proofErr w:type="spellEnd"/>
-      <w:r>
-        <w:rPr>
-          <w:rFonts w:ascii="Arial" w:hAnsi="Arial" w:cs="Arial"/>
-        </w:rPr>
-        <w:t xml:space="preserve"> stvara stablo po kojemu se pretražuju podaci iz baze.</w:t>
+    </w:p>
+    <w:p>
+      <w:pPr>
+        <w:rPr>
+          <w:rFonts w:ascii="Arial" w:hAnsi="Arial" w:cs="Arial"/>
+        </w:rPr>
+      </w:pPr>
+    </w:p>
+    <w:p>
+      <w:pPr>
+        <w:rPr>
+          <w:rFonts w:ascii="Arial" w:hAnsi="Arial" w:cs="Arial"/>
+        </w:rPr>
+      </w:pPr>
+      <w:r>
+        <w:rPr>
+          <w:rFonts w:ascii="Arial" w:hAnsi="Arial" w:cs="Arial"/>
+        </w:rPr>
+        <w:t>Klasa služi za provedbu algoritma FPGrowth. Klasa FPGrowth stvara stablo po kojemu se pretražuju podaci iz baze.</w:t>
       </w:r>
     </w:p>
     <w:p>
@@ -5596,7 +5282,6 @@
         <w:lastRenderedPageBreak/>
         <w:t xml:space="preserve">3.5. </w:t>
       </w:r>
-      <w:proofErr w:type="spellStart"/>
       <w:r>
         <w:rPr>
           <w:rFonts w:cs="Arial"/>
@@ -5604,7 +5289,6 @@
         <w:t>FPGrowth</w:t>
       </w:r>
       <w:bookmarkEnd w:id="14"/>
-      <w:proofErr w:type="spellEnd"/>
     </w:p>
     <w:p>
       <w:pPr>
@@ -5625,19 +5309,11 @@
         </w:rPr>
         <w:t xml:space="preserve">Svrha komponente je obrada podataka. Vrsta komponente je proces. Funkcija mu je pronaći </w:t>
       </w:r>
-      <w:proofErr w:type="spellStart"/>
-      <w:r>
-        <w:rPr>
-          <w:rFonts w:ascii="Arial" w:hAnsi="Arial" w:cs="Arial"/>
-        </w:rPr>
-        <w:t>rule</w:t>
-      </w:r>
-      <w:proofErr w:type="spellEnd"/>
-      <w:r>
-        <w:rPr>
-          <w:rFonts w:ascii="Arial" w:hAnsi="Arial" w:cs="Arial"/>
-        </w:rPr>
-        <w:t>-ove</w:t>
+      <w:r>
+        <w:rPr>
+          <w:rFonts w:ascii="Arial" w:hAnsi="Arial" w:cs="Arial"/>
+        </w:rPr>
+        <w:t>rule-ove</w:t>
       </w:r>
       <w:r>
         <w:rPr>
@@ -5681,14 +5357,12 @@
         </w:rPr>
         <w:t xml:space="preserve">. Interaktira sa s komponentom </w:t>
       </w:r>
-      <w:proofErr w:type="spellStart"/>
       <w:r>
         <w:rPr>
           <w:rFonts w:ascii="Arial" w:hAnsi="Arial" w:cs="Arial"/>
         </w:rPr>
         <w:t>Rule</w:t>
       </w:r>
-      <w:proofErr w:type="spellEnd"/>
       <w:r>
         <w:rPr>
           <w:rFonts w:ascii="Arial" w:hAnsi="Arial" w:cs="Arial"/>
@@ -5717,7 +5391,6 @@
         </w:rPr>
         <w:t xml:space="preserve">3.6. </w:t>
       </w:r>
-      <w:proofErr w:type="spellStart"/>
       <w:r>
         <w:rPr>
           <w:rFonts w:cs="Arial"/>
@@ -5725,7 +5398,6 @@
         <w:t>Rule</w:t>
       </w:r>
       <w:bookmarkEnd w:id="15"/>
-      <w:proofErr w:type="spellEnd"/>
     </w:p>
     <w:p>
       <w:pPr>
@@ -5746,33 +5418,23 @@
         </w:rPr>
         <w:t xml:space="preserve">Svrha ove komponente je da služi kao spremik podataka za neki </w:t>
       </w:r>
-      <w:proofErr w:type="spellStart"/>
       <w:r>
         <w:rPr>
           <w:rFonts w:ascii="Arial" w:hAnsi="Arial" w:cs="Arial"/>
         </w:rPr>
         <w:t>Rule</w:t>
       </w:r>
-      <w:proofErr w:type="spellEnd"/>
       <w:r>
         <w:rPr>
           <w:rFonts w:ascii="Arial" w:hAnsi="Arial" w:cs="Arial"/>
         </w:rPr>
         <w:t xml:space="preserve"> iz baze podataka. Funkcija joj je da olakša prikaz jednom dobivenih </w:t>
       </w:r>
-      <w:proofErr w:type="spellStart"/>
-      <w:r>
-        <w:rPr>
-          <w:rFonts w:ascii="Arial" w:hAnsi="Arial" w:cs="Arial"/>
-        </w:rPr>
-        <w:t>rule</w:t>
-      </w:r>
-      <w:proofErr w:type="spellEnd"/>
-      <w:r>
-        <w:rPr>
-          <w:rFonts w:ascii="Arial" w:hAnsi="Arial" w:cs="Arial"/>
-        </w:rPr>
-        <w:t>-ova</w:t>
+      <w:r>
+        <w:rPr>
+          <w:rFonts w:ascii="Arial" w:hAnsi="Arial" w:cs="Arial"/>
+        </w:rPr>
+        <w:t>rule-ova</w:t>
       </w:r>
       <w:r>
         <w:rPr>
@@ -5792,19 +5454,11 @@
         </w:rPr>
         <w:t xml:space="preserve">. U njoj su spremljeni svi podaci o određenom </w:t>
       </w:r>
-      <w:proofErr w:type="spellStart"/>
-      <w:r>
-        <w:rPr>
-          <w:rFonts w:ascii="Arial" w:hAnsi="Arial" w:cs="Arial"/>
-        </w:rPr>
-        <w:t>rule</w:t>
-      </w:r>
-      <w:proofErr w:type="spellEnd"/>
-      <w:r>
-        <w:rPr>
-          <w:rFonts w:ascii="Arial" w:hAnsi="Arial" w:cs="Arial"/>
-        </w:rPr>
-        <w:t>-u</w:t>
+      <w:r>
+        <w:rPr>
+          <w:rFonts w:ascii="Arial" w:hAnsi="Arial" w:cs="Arial"/>
+        </w:rPr>
+        <w:t>rule-u</w:t>
       </w:r>
       <w:r>
         <w:rPr>
@@ -5812,19 +5466,11 @@
         </w:rPr>
         <w:t xml:space="preserve">. Interaktira sa Sučeljem gdje se vrši prikaz </w:t>
       </w:r>
-      <w:proofErr w:type="spellStart"/>
-      <w:r>
-        <w:rPr>
-          <w:rFonts w:ascii="Arial" w:hAnsi="Arial" w:cs="Arial"/>
-        </w:rPr>
-        <w:t>rule</w:t>
-      </w:r>
-      <w:proofErr w:type="spellEnd"/>
-      <w:r>
-        <w:rPr>
-          <w:rFonts w:ascii="Arial" w:hAnsi="Arial" w:cs="Arial"/>
-        </w:rPr>
-        <w:t>-ova</w:t>
+      <w:r>
+        <w:rPr>
+          <w:rFonts w:ascii="Arial" w:hAnsi="Arial" w:cs="Arial"/>
+        </w:rPr>
+        <w:t>rule-ova</w:t>
       </w:r>
       <w:r>
         <w:rPr>
@@ -5867,14 +5513,12 @@
         </w:rPr>
         <w:t xml:space="preserve">. </w:t>
       </w:r>
-      <w:proofErr w:type="spellStart"/>
       <w:r>
         <w:rPr>
           <w:rFonts w:cs="Arial"/>
         </w:rPr>
         <w:t>Encryption</w:t>
       </w:r>
-      <w:proofErr w:type="spellEnd"/>
       <w:r>
         <w:rPr>
           <w:rFonts w:cs="Arial"/>
@@ -5942,139 +5586,84 @@
         </w:rPr>
         <w:t xml:space="preserve">Sadrži podatke o korisnicima i o zločinima. Dvije tablice, </w:t>
       </w:r>
-      <w:proofErr w:type="spellStart"/>
       <w:r>
         <w:rPr>
           <w:rFonts w:cs="Arial"/>
           <w:b w:val="0"/>
           <w:i/>
         </w:rPr>
-        <w:t>users</w:t>
-      </w:r>
-      <w:proofErr w:type="spellEnd"/>
+        <w:t xml:space="preserve">users i zlocini. </w:t>
+      </w:r>
+      <w:r>
+        <w:rPr>
+          <w:rFonts w:cs="Arial"/>
+          <w:b w:val="0"/>
+        </w:rPr>
+        <w:t xml:space="preserve">Users sadrži korisničko ime i lozinku korisnika. </w:t>
+      </w:r>
       <w:r>
         <w:rPr>
           <w:rFonts w:cs="Arial"/>
           <w:b w:val="0"/>
           <w:i/>
         </w:rPr>
-        <w:t xml:space="preserve"> i </w:t>
-      </w:r>
-      <w:proofErr w:type="spellStart"/>
+        <w:t>Zlocini</w:t>
+      </w:r>
       <w:r>
         <w:rPr>
           <w:rFonts w:cs="Arial"/>
           <w:b w:val="0"/>
-          <w:i/>
-        </w:rPr>
-        <w:t>zlocini</w:t>
-      </w:r>
-      <w:proofErr w:type="spellEnd"/>
+        </w:rPr>
+        <w:t xml:space="preserve"> </w:t>
+      </w:r>
       <w:r>
         <w:rPr>
           <w:rFonts w:cs="Arial"/>
           <w:b w:val="0"/>
-          <w:i/>
-        </w:rPr>
-        <w:t xml:space="preserve">. </w:t>
-      </w:r>
-      <w:proofErr w:type="spellStart"/>
+        </w:rPr>
+        <w:t>sadrži</w:t>
+      </w:r>
       <w:r>
         <w:rPr>
           <w:rFonts w:cs="Arial"/>
           <w:b w:val="0"/>
         </w:rPr>
-        <w:t>Users</w:t>
-      </w:r>
-      <w:proofErr w:type="spellEnd"/>
+        <w:t xml:space="preserve"> id </w:t>
+      </w:r>
       <w:r>
         <w:rPr>
           <w:rFonts w:cs="Arial"/>
           <w:b w:val="0"/>
         </w:rPr>
-        <w:t xml:space="preserve"> sadrži korisničko ime i lozinku korisnika. </w:t>
-      </w:r>
-      <w:proofErr w:type="spellStart"/>
+        <w:t>zločina</w:t>
+      </w:r>
       <w:r>
         <w:rPr>
           <w:rFonts w:cs="Arial"/>
           <w:b w:val="0"/>
-          <w:i/>
-        </w:rPr>
-        <w:t>Zlocini</w:t>
-      </w:r>
-      <w:proofErr w:type="spellEnd"/>
+        </w:rPr>
+        <w:t>, datum, vrijeme</w:t>
+      </w:r>
       <w:r>
         <w:rPr>
           <w:rFonts w:cs="Arial"/>
           <w:b w:val="0"/>
         </w:rPr>
-        <w:t xml:space="preserve"> </w:t>
+        <w:t>,</w:t>
       </w:r>
       <w:r>
         <w:rPr>
           <w:rFonts w:cs="Arial"/>
           <w:b w:val="0"/>
         </w:rPr>
-        <w:t>sadrži</w:t>
-      </w:r>
+        <w:t xml:space="preserve"> mjesto, tip, opis, lokaciju…</w:t>
+      </w:r>
+      <w:bookmarkEnd w:id="17"/>
       <w:r>
         <w:rPr>
           <w:rFonts w:cs="Arial"/>
           <w:b w:val="0"/>
         </w:rPr>
-        <w:t xml:space="preserve"> </w:t>
-      </w:r>
-      <w:proofErr w:type="spellStart"/>
-      <w:r>
-        <w:rPr>
-          <w:rFonts w:cs="Arial"/>
-          <w:b w:val="0"/>
-        </w:rPr>
-        <w:t>id</w:t>
-      </w:r>
-      <w:proofErr w:type="spellEnd"/>
-      <w:r>
-        <w:rPr>
-          <w:rFonts w:cs="Arial"/>
-          <w:b w:val="0"/>
-        </w:rPr>
-        <w:t xml:space="preserve"> </w:t>
-      </w:r>
-      <w:r>
-        <w:rPr>
-          <w:rFonts w:cs="Arial"/>
-          <w:b w:val="0"/>
-        </w:rPr>
-        <w:t>zločina</w:t>
-      </w:r>
-      <w:r>
-        <w:rPr>
-          <w:rFonts w:cs="Arial"/>
-          <w:b w:val="0"/>
-        </w:rPr>
-        <w:t>, datum, vrijeme</w:t>
-      </w:r>
-      <w:r>
-        <w:rPr>
-          <w:rFonts w:cs="Arial"/>
-          <w:b w:val="0"/>
-        </w:rPr>
-        <w:t>,</w:t>
-      </w:r>
-      <w:r>
-        <w:rPr>
-          <w:rFonts w:cs="Arial"/>
-          <w:b w:val="0"/>
-        </w:rPr>
-        <w:t xml:space="preserve"> mjesto, tip, opis, lokaciju…</w:t>
-      </w:r>
-      <w:bookmarkEnd w:id="17"/>
-      <w:r>
-        <w:rPr>
-          <w:rFonts w:cs="Arial"/>
-          <w:b w:val="0"/>
-        </w:rPr>
         <w:br w:type="page"/>
       </w:r>
     </w:p>
@@ -6175,7 +5764,7 @@
           <w:rFonts w:ascii="Arial" w:hAnsi="Arial" w:cs="Arial"/>
         </w:rPr>
         <w:pict>
-          <v:shape id="_x0000_i1078" type="#_x0000_t75" style="width:453.4pt;height:296.1pt">
+          <v:shape id="_x0000_i1027" type="#_x0000_t75" style="width:453.6pt;height:295.8pt">
             <v:imagedata r:id="rId7" o:title="prijava2"/>
           </v:shape>
         </w:pict>
@@ -6302,7 +5891,7 @@
         </w:rPr>
         <w:lastRenderedPageBreak/>
         <w:pict>
-          <v:shape id="_x0000_i1080" type="#_x0000_t75" style="width:453.45pt;height:307.4pt">
+          <v:shape id="_x0000_i1028" type="#_x0000_t75" style="width:453.6pt;height:307.2pt">
             <v:imagedata r:id="rId8" o:title="Capture"/>
           </v:shape>
         </w:pict>
@@ -6353,16 +5942,8 @@
         <w:rPr>
           <w:rFonts w:ascii="Arial" w:hAnsi="Arial" w:cs="Arial"/>
         </w:rPr>
-        <w:t xml:space="preserve"> i </w:t>
-      </w:r>
-      <w:proofErr w:type="spellStart"/>
-      <w:r>
-        <w:rPr>
-          <w:rFonts w:ascii="Arial" w:hAnsi="Arial" w:cs="Arial"/>
-        </w:rPr>
-        <w:t>Threshold</w:t>
-      </w:r>
-      <w:proofErr w:type="spellEnd"/>
+        <w:t xml:space="preserve"> i Threshold</w:t>
+      </w:r>
       <w:r>
         <w:rPr>
           <w:rFonts w:ascii="Arial" w:hAnsi="Arial" w:cs="Arial"/>
@@ -6819,7 +6400,7 @@
           <w:rFonts w:ascii="Arial" w:hAnsi="Arial" w:cs="Arial"/>
         </w:rPr>
         <w:pict>
-          <v:shape id="_x0000_i1028" type="#_x0000_t75" style="width:479.4pt;height:307.75pt">
+          <v:shape id="_x0000_i1029" type="#_x0000_t75" style="width:479.4pt;height:307.8pt">
             <v:imagedata r:id="rId9" o:title="sequence" croptop="4463f" cropbottom="4973f"/>
           </v:shape>
         </w:pict>
@@ -7666,6 +7247,7 @@
   <w:style w:type="character" w:default="1" w:styleId="DefaultParagraphFont">
     <w:name w:val="Default Paragraph Font"/>
     <w:uiPriority w:val="1"/>
+    <w:semiHidden/>
     <w:unhideWhenUsed/>
   </w:style>
   <w:style w:type="table" w:default="1" w:styleId="TableNormal">
@@ -8165,7 +7747,7 @@
 </file>
 
 <file path=customXml/itemProps1.xml><?xml version="1.0" encoding="utf-8"?>
-<ds:datastoreItem xmlns:ds="http://schemas.openxmlformats.org/officeDocument/2006/customXml" ds:itemID="{A18FDFFD-DC10-4685-8CF2-0FFDF0EA5722}">
+<ds:datastoreItem xmlns:ds="http://schemas.openxmlformats.org/officeDocument/2006/customXml" ds:itemID="{72842D18-84B0-476A-915A-157A20BB98FB}">
   <ds:schemaRefs>
     <ds:schemaRef ds:uri="http://schemas.openxmlformats.org/officeDocument/2006/bibliography"/>
   </ds:schemaRefs>

</xml_diff>